<commit_message>
added cover page after creating document
</commit_message>
<xml_diff>
--- a/Assignment.docx
+++ b/Assignment.docx
@@ -3,30 +3,277 @@
 <w:document xmlns:wpc="http://schemas.microsoft.com/office/word/2010/wordprocessingCanvas" xmlns:cx="http://schemas.microsoft.com/office/drawing/2014/chartex" xmlns:cx1="http://schemas.microsoft.com/office/drawing/2015/9/8/chartex" xmlns:cx2="http://schemas.microsoft.com/office/drawing/2015/10/21/chartex" xmlns:cx3="http://schemas.microsoft.com/office/drawing/2016/5/9/chartex" xmlns:cx4="http://schemas.microsoft.com/office/drawing/2016/5/10/chartex" xmlns:cx5="http://schemas.microsoft.com/office/drawing/2016/5/11/chartex" xmlns:cx6="http://schemas.microsoft.com/office/drawing/2016/5/12/chartex" xmlns:cx7="http://schemas.microsoft.com/office/drawing/2016/5/13/chartex" xmlns:cx8="http://schemas.microsoft.com/office/drawing/2016/5/14/chartex" xmlns:mc="http://schemas.openxmlformats.org/markup-compatibility/2006" xmlns:aink="http://schemas.microsoft.com/office/drawing/2016/ink" xmlns:am3d="http://schemas.microsoft.com/office/drawing/2017/model3d" xmlns:o="urn:schemas-microsoft-com:office:office" xmlns:r="http://schemas.openxmlformats.org/officeDocument/2006/relationships" xmlns:m="http://schemas.openxmlformats.org/officeDocument/2006/math" xmlns:v="urn:schemas-microsoft-com:vml" xmlns:wp14="http://schemas.microsoft.com/office/word/2010/wordprocessingDrawing" xmlns:wp="http://schemas.openxmlformats.org/drawingml/2006/wordprocessingDrawing" xmlns:w10="urn:schemas-microsoft-com:office:word" xmlns:w="http://schemas.openxmlformats.org/wordprocessingml/2006/main" xmlns:w14="http://schemas.microsoft.com/office/word/2010/wordml" xmlns:w15="http://schemas.microsoft.com/office/word/2012/wordml" xmlns:w16cid="http://schemas.microsoft.com/office/word/2016/wordml/cid" xmlns:w16se="http://schemas.microsoft.com/office/word/2015/wordml/symex" xmlns:wpg="http://schemas.microsoft.com/office/word/2010/wordprocessingGroup" xmlns:wpi="http://schemas.microsoft.com/office/word/2010/wordprocessingInk" xmlns:wne="http://schemas.microsoft.com/office/word/2006/wordml" xmlns:wps="http://schemas.microsoft.com/office/word/2010/wordprocessingShape" mc:Ignorable="w14 w15 w16se w16cid wp14">
   <w:body>
     <w:p>
-      <w:r>
-        <w:t xml:space="preserve">Fundamentals of web design </w:t>
-      </w:r>
-    </w:p>
-    <w:p>
-      <w:r>
-        <w:t>Prepared by Tewodros mesfin</w:t>
-      </w:r>
-    </w:p>
-    <w:p/>
-    <w:p/>
-    <w:p>
-      <w:r>
-        <w:br w:type="page"/>
-      </w:r>
-    </w:p>
-    <w:p>
-      <w:r>
-        <w:lastRenderedPageBreak/>
-        <w:t>Content page</w:t>
+      <w:pPr>
+        <w:spacing w:before="240"/>
+        <w:jc w:val="center"/>
+      </w:pPr>
+      <w:r>
+        <w:rPr>
+          <w:noProof/>
+        </w:rPr>
+        <w:drawing>
+          <wp:inline distT="114300" distB="114300" distL="114300" distR="114300" wp14:anchorId="01F98C75" wp14:editId="5D8E26E4">
+            <wp:extent cx="1762125" cy="2062163"/>
+            <wp:effectExtent l="0" t="0" r="0" b="0"/>
+            <wp:docPr id="1" name="image1.png"/>
+            <wp:cNvGraphicFramePr/>
+            <a:graphic xmlns:a="http://schemas.openxmlformats.org/drawingml/2006/main">
+              <a:graphicData uri="http://schemas.openxmlformats.org/drawingml/2006/picture">
+                <pic:pic xmlns:pic="http://schemas.openxmlformats.org/drawingml/2006/picture">
+                  <pic:nvPicPr>
+                    <pic:cNvPr id="0" name="image1.png"/>
+                    <pic:cNvPicPr preferRelativeResize="0"/>
+                  </pic:nvPicPr>
+                  <pic:blipFill>
+                    <a:blip r:embed="rId4"/>
+                    <a:srcRect/>
+                    <a:stretch>
+                      <a:fillRect/>
+                    </a:stretch>
+                  </pic:blipFill>
+                  <pic:spPr>
+                    <a:xfrm>
+                      <a:off x="0" y="0"/>
+                      <a:ext cx="1762125" cy="2062163"/>
+                    </a:xfrm>
+                    <a:prstGeom prst="rect">
+                      <a:avLst/>
+                    </a:prstGeom>
+                    <a:ln/>
+                  </pic:spPr>
+                </pic:pic>
+              </a:graphicData>
+            </a:graphic>
+          </wp:inline>
+        </w:drawing>
+      </w:r>
+    </w:p>
+    <w:p>
+      <w:pPr>
+        <w:spacing w:before="240" w:line="360" w:lineRule="auto"/>
+        <w:jc w:val="center"/>
+        <w:rPr>
+          <w:rFonts w:ascii="Times New Roman" w:eastAsia="Times New Roman" w:hAnsi="Times New Roman" w:cs="Times New Roman"/>
+          <w:sz w:val="32"/>
+          <w:szCs w:val="32"/>
+        </w:rPr>
+      </w:pPr>
+      <w:r>
+        <w:rPr>
+          <w:rFonts w:ascii="Times New Roman" w:eastAsia="Times New Roman" w:hAnsi="Times New Roman" w:cs="Times New Roman"/>
+          <w:sz w:val="32"/>
+          <w:szCs w:val="32"/>
+        </w:rPr>
+        <w:t>ADDIS ABABA UNIVERSITY</w:t>
+      </w:r>
+    </w:p>
+    <w:p>
+      <w:pPr>
+        <w:spacing w:before="240" w:line="480" w:lineRule="auto"/>
+        <w:jc w:val="center"/>
+        <w:rPr>
+          <w:rFonts w:ascii="Times New Roman" w:eastAsia="Times New Roman" w:hAnsi="Times New Roman" w:cs="Times New Roman"/>
+          <w:sz w:val="32"/>
+          <w:szCs w:val="32"/>
+        </w:rPr>
+      </w:pPr>
+      <w:r>
+        <w:rPr>
+          <w:rFonts w:ascii="Times New Roman" w:eastAsia="Times New Roman" w:hAnsi="Times New Roman" w:cs="Times New Roman"/>
+          <w:sz w:val="32"/>
+          <w:szCs w:val="32"/>
+        </w:rPr>
+        <w:t>ADDIS ABABA INSTITUTE OF TECHNOLOGY</w:t>
+      </w:r>
+    </w:p>
+    <w:p>
+      <w:pPr>
+        <w:spacing w:before="240" w:line="480" w:lineRule="auto"/>
+        <w:jc w:val="center"/>
+        <w:rPr>
+          <w:rFonts w:ascii="Times New Roman" w:eastAsia="Times New Roman" w:hAnsi="Times New Roman" w:cs="Times New Roman"/>
+          <w:sz w:val="32"/>
+          <w:szCs w:val="32"/>
+        </w:rPr>
+      </w:pPr>
+      <w:r>
+        <w:rPr>
+          <w:rFonts w:ascii="Times New Roman" w:eastAsia="Times New Roman" w:hAnsi="Times New Roman" w:cs="Times New Roman"/>
+          <w:sz w:val="32"/>
+          <w:szCs w:val="32"/>
+        </w:rPr>
+        <w:t>CENTER OF INFORMATION TECHNOLOGY AND SCIENTIFIC COMPUTING</w:t>
+      </w:r>
+    </w:p>
+    <w:p>
+      <w:pPr>
+        <w:spacing w:before="240"/>
+        <w:jc w:val="center"/>
+        <w:rPr>
+          <w:rFonts w:ascii="Times New Roman" w:eastAsia="Times New Roman" w:hAnsi="Times New Roman" w:cs="Times New Roman"/>
+          <w:b/>
+          <w:sz w:val="36"/>
+          <w:szCs w:val="36"/>
+        </w:rPr>
+      </w:pPr>
+      <w:r>
+        <w:rPr>
+          <w:rFonts w:ascii="Times New Roman" w:eastAsia="Times New Roman" w:hAnsi="Times New Roman" w:cs="Times New Roman"/>
+          <w:b/>
+          <w:sz w:val="36"/>
+          <w:szCs w:val="36"/>
+        </w:rPr>
+        <w:t xml:space="preserve">Assignment 1  </w:t>
+      </w:r>
+    </w:p>
+    <w:p>
+      <w:pPr>
+        <w:spacing w:before="240"/>
+        <w:ind w:left="4320"/>
+      </w:pPr>
+    </w:p>
+    <w:p>
+      <w:pPr>
+        <w:spacing w:before="240"/>
+        <w:ind w:left="4320"/>
+      </w:pPr>
+    </w:p>
+    <w:p>
+      <w:pPr>
+        <w:spacing w:before="240"/>
+        <w:ind w:left="4320"/>
+      </w:pPr>
+    </w:p>
+    <w:p>
+      <w:pPr>
+        <w:spacing w:before="240"/>
+        <w:rPr>
+          <w:rFonts w:ascii="Times New Roman" w:eastAsia="Times New Roman" w:hAnsi="Times New Roman" w:cs="Times New Roman"/>
+          <w:sz w:val="28"/>
+          <w:szCs w:val="28"/>
+        </w:rPr>
+      </w:pPr>
+      <w:r>
+        <w:rPr>
+          <w:rFonts w:ascii="Times New Roman" w:eastAsia="Times New Roman" w:hAnsi="Times New Roman" w:cs="Times New Roman"/>
+          <w:b/>
+          <w:sz w:val="28"/>
+          <w:szCs w:val="28"/>
+        </w:rPr>
+        <w:t xml:space="preserve">Prepared By: </w:t>
+      </w:r>
+      <w:r>
+        <w:rPr>
+          <w:rFonts w:ascii="Times New Roman" w:eastAsia="Times New Roman" w:hAnsi="Times New Roman" w:cs="Times New Roman"/>
+          <w:sz w:val="28"/>
+          <w:szCs w:val="28"/>
+        </w:rPr>
+        <w:t xml:space="preserve">- </w:t>
+      </w:r>
+      <w:r>
+        <w:rPr>
+          <w:rFonts w:ascii="Times New Roman" w:eastAsia="Times New Roman" w:hAnsi="Times New Roman" w:cs="Times New Roman"/>
+          <w:sz w:val="28"/>
+          <w:szCs w:val="28"/>
+        </w:rPr>
+        <w:t xml:space="preserve">Tewodros Mesfin </w:t>
+      </w:r>
+    </w:p>
+    <w:p>
+      <w:pPr>
+        <w:spacing w:before="240"/>
+        <w:rPr>
+          <w:rFonts w:ascii="Times New Roman" w:eastAsia="Times New Roman" w:hAnsi="Times New Roman" w:cs="Times New Roman"/>
+          <w:sz w:val="28"/>
+          <w:szCs w:val="28"/>
+        </w:rPr>
+      </w:pPr>
+      <w:r>
+        <w:rPr>
+          <w:rFonts w:ascii="Times New Roman" w:eastAsia="Times New Roman" w:hAnsi="Times New Roman" w:cs="Times New Roman"/>
+          <w:b/>
+          <w:bCs/>
+          <w:sz w:val="28"/>
+          <w:szCs w:val="28"/>
+        </w:rPr>
+        <w:t xml:space="preserve">Id </w:t>
+      </w:r>
+      <w:r>
+        <w:rPr>
+          <w:rFonts w:ascii="Times New Roman" w:eastAsia="Times New Roman" w:hAnsi="Times New Roman" w:cs="Times New Roman"/>
+          <w:b/>
+          <w:bCs/>
+          <w:sz w:val="28"/>
+          <w:szCs w:val="28"/>
+        </w:rPr>
+        <w:t>N</w:t>
+      </w:r>
+      <w:r>
+        <w:rPr>
+          <w:rFonts w:ascii="Times New Roman" w:eastAsia="Times New Roman" w:hAnsi="Times New Roman" w:cs="Times New Roman"/>
+          <w:b/>
+          <w:bCs/>
+          <w:sz w:val="28"/>
+          <w:szCs w:val="28"/>
+        </w:rPr>
+        <w:t>umber: -</w:t>
+      </w:r>
+      <w:r>
+        <w:rPr>
+          <w:rFonts w:ascii="Times New Roman" w:eastAsia="Times New Roman" w:hAnsi="Times New Roman" w:cs="Times New Roman"/>
+          <w:sz w:val="28"/>
+          <w:szCs w:val="28"/>
+        </w:rPr>
+        <w:t xml:space="preserve"> ETR_1103_11</w:t>
       </w:r>
       <w:bookmarkStart w:id="0" w:name="_GoBack"/>
       <w:bookmarkEnd w:id="0"/>
     </w:p>
+    <w:p>
+      <w:pPr>
+        <w:spacing w:before="240"/>
+        <w:ind w:left="4320"/>
+      </w:pPr>
+    </w:p>
+    <w:p>
+      <w:pPr>
+        <w:spacing w:before="240"/>
+        <w:ind w:left="4320"/>
+      </w:pPr>
+    </w:p>
+    <w:p>
+      <w:pPr>
+        <w:spacing w:before="240"/>
+        <w:ind w:left="7200"/>
+        <w:rPr>
+          <w:rFonts w:ascii="Times New Roman" w:eastAsia="Times New Roman" w:hAnsi="Times New Roman" w:cs="Times New Roman"/>
+          <w:sz w:val="28"/>
+          <w:szCs w:val="28"/>
+        </w:rPr>
+      </w:pPr>
+      <w:r>
+        <w:rPr>
+          <w:rFonts w:ascii="Times New Roman" w:eastAsia="Times New Roman" w:hAnsi="Times New Roman" w:cs="Times New Roman"/>
+          <w:sz w:val="28"/>
+          <w:szCs w:val="28"/>
+        </w:rPr>
+        <w:t>March 6,</w:t>
+      </w:r>
+      <w:r>
+        <w:rPr>
+          <w:rFonts w:ascii="Times New Roman" w:eastAsia="Times New Roman" w:hAnsi="Times New Roman" w:cs="Times New Roman"/>
+          <w:sz w:val="28"/>
+          <w:szCs w:val="28"/>
+        </w:rPr>
+        <w:t xml:space="preserve"> 2020</w:t>
+      </w:r>
+    </w:p>
+    <w:p>
+      <w:r>
+        <w:br w:type="page"/>
+      </w:r>
+    </w:p>
+    <w:p/>
     <w:sectPr>
       <w:pgSz w:w="12240" w:h="15840"/>
       <w:pgMar w:top="1440" w:right="1440" w:bottom="1440" w:left="1440" w:header="720" w:footer="720" w:gutter="0"/>

</xml_diff>